<commit_message>
Fixed error in instructions
</commit_message>
<xml_diff>
--- a/Labs/Lab05/CS133JS_Lab05_Instructions-GroupC.docx
+++ b/Labs/Lab05/CS133JS_Lab05_Instructions-GroupC.docx
@@ -965,19 +965,15 @@
         <w:rPr>
           <w:szCs w:val="28"/>
         </w:rPr>
-        <w:t xml:space="preserve">and </w:t>
-      </w:r>
-      <w:r>
-        <w:rPr>
-          <w:szCs w:val="28"/>
-        </w:rPr>
-        <w:t xml:space="preserve">a </w:t>
-      </w:r>
-      <w:r>
-        <w:rPr>
-          <w:szCs w:val="28"/>
-        </w:rPr>
-        <w:t>loop to convert the decimal number</w:t>
+        <w:t xml:space="preserve">(a look-up table) </w:t>
+      </w:r>
+      <w:bookmarkStart w:id="0" w:name="_GoBack"/>
+      <w:bookmarkEnd w:id="0"/>
+      <w:r>
+        <w:rPr>
+          <w:szCs w:val="28"/>
+        </w:rPr>
+        <w:t>to convert the decimal number</w:t>
       </w:r>
       <w:r>
         <w:rPr>
@@ -2659,8 +2655,6 @@
       </w:rPr>
       <w:t>Arrays</w:t>
     </w:r>
-    <w:bookmarkStart w:id="0" w:name="_GoBack"/>
-    <w:bookmarkEnd w:id="0"/>
     <w:r>
       <w:rPr>
         <w:b/>
@@ -7321,7 +7315,7 @@
 </file>
 
 <file path=customXml/itemProps1.xml><?xml version="1.0" encoding="utf-8"?>
-<ds:datastoreItem xmlns:ds="http://schemas.openxmlformats.org/officeDocument/2006/customXml" ds:itemID="{30C13FCF-9981-E547-86F4-E9A958308108}">
+<ds:datastoreItem xmlns:ds="http://schemas.openxmlformats.org/officeDocument/2006/customXml" ds:itemID="{8BCC5517-3E79-473D-8F9F-001E3666F8D4}">
   <ds:schemaRefs>
     <ds:schemaRef ds:uri="http://schemas.openxmlformats.org/officeDocument/2006/bibliography"/>
   </ds:schemaRefs>

</xml_diff>